<commit_message>
Configurando telefonia rede 2
</commit_message>
<xml_diff>
--- a/fluxo.docx
+++ b/fluxo.docx
@@ -663,49 +663,25 @@
         <w:rPr>
           <w:lang w:val="en-US"/>
         </w:rPr>
-        <w:t xml:space="preserve">chport access vlan </w:t>
-      </w:r>
-      <w:r>
-        <w:rPr>
-          <w:lang w:val="en-US"/>
-        </w:rPr>
-        <w:t>30</w:t>
-      </w:r>
-      <w:r>
-        <w:rPr>
-          <w:lang w:val="en-US"/>
-        </w:rPr>
-        <w:t xml:space="preserve"> [vlan de dados] -&gt; exit [para cada]</w:t>
-      </w:r>
-    </w:p>
-    <w:p>
-      <w:pPr>
-        <w:pStyle w:val="PargrafodaLista"/>
-        <w:numPr>
-          <w:ilvl w:val="2"/>
-          <w:numId w:val="1"/>
-        </w:numPr>
-        <w:rPr>
-          <w:lang w:val="en-US"/>
-        </w:rPr>
-      </w:pPr>
-      <w:r>
-        <w:rPr>
-          <w:lang w:val="en-US"/>
-        </w:rPr>
-        <w:t xml:space="preserve">Portas 0/4 e 0/5 -&gt; switchport mode access -&gt; switchport access vlan  </w:t>
-      </w:r>
-      <w:r>
-        <w:rPr>
-          <w:lang w:val="en-US"/>
-        </w:rPr>
-        <w:t>3</w:t>
-      </w:r>
-      <w:r>
-        <w:rPr>
-          <w:lang w:val="en-US"/>
-        </w:rPr>
-        <w:t>1 [vlan de voz] -&gt; exit [para cada]</w:t>
+        <w:t>chport access vlan 30 [vlan de dados] -&gt; exit [para cada]</w:t>
+      </w:r>
+    </w:p>
+    <w:p>
+      <w:pPr>
+        <w:pStyle w:val="PargrafodaLista"/>
+        <w:numPr>
+          <w:ilvl w:val="2"/>
+          <w:numId w:val="1"/>
+        </w:numPr>
+        <w:rPr>
+          <w:lang w:val="en-US"/>
+        </w:rPr>
+      </w:pPr>
+      <w:r>
+        <w:rPr>
+          <w:lang w:val="en-US"/>
+        </w:rPr>
+        <w:t>Portas 0/4 e 0/5 -&gt; switchport mode access -&gt; switchport access vlan  31 [vlan de voz] -&gt; exit [para cada]</w:t>
       </w:r>
     </w:p>
     <w:p>
@@ -1408,10 +1384,7 @@
         </w:numPr>
       </w:pPr>
       <w:r>
-        <w:t>IPv4 Address: 192.168.10.</w:t>
-      </w:r>
-      <w:r>
-        <w:t>4</w:t>
+        <w:t>IPv4 Address: 192.168.10.4</w:t>
       </w:r>
     </w:p>
     <w:p>
@@ -1842,12 +1815,15 @@
           <w:ilvl w:val="2"/>
           <w:numId w:val="1"/>
         </w:numPr>
-      </w:pPr>
-      <w:r>
-        <w:t>Subinterface 0/0.11 [vlan de voz] -&gt; ip helper-address 192.168.10.2 [dhcp da r</w:t>
-      </w:r>
-      <w:r>
-        <w:t>ede 1 para fornecer ip pros telefones] -&gt; exit</w:t>
+        <w:rPr>
+          <w:strike/>
+        </w:rPr>
+      </w:pPr>
+      <w:r>
+        <w:rPr>
+          <w:strike/>
+        </w:rPr>
+        <w:t>Subinterface 0/0.11 [vlan de voz] -&gt; ip helper-address 192.168.10.2 [dhcp da rede 1 para fornecer ip pros telefones] -&gt; exit</w:t>
       </w:r>
     </w:p>
     <w:p>
@@ -2006,18 +1982,583 @@
         </w:numPr>
       </w:pPr>
       <w:r>
-        <w:t>exit</w:t>
+        <w:t>E</w:t>
+      </w:r>
+      <w:r>
+        <w:t>xit</w:t>
+      </w:r>
+    </w:p>
+    <w:p>
+      <w:pPr>
+        <w:pStyle w:val="PargrafodaLista"/>
+        <w:numPr>
+          <w:ilvl w:val="1"/>
+          <w:numId w:val="1"/>
+        </w:numPr>
+      </w:pPr>
+      <w:r>
+        <w:t>Switch (re-configurando as portas dos telefones para receber dados E voz)</w:t>
+      </w:r>
+    </w:p>
+    <w:p>
+      <w:pPr>
+        <w:pStyle w:val="PargrafodaLista"/>
+        <w:numPr>
+          <w:ilvl w:val="2"/>
+          <w:numId w:val="1"/>
+        </w:numPr>
+      </w:pPr>
+      <w:r>
+        <w:t>Enable -&gt; configure terminal</w:t>
+      </w:r>
+    </w:p>
+    <w:p>
+      <w:pPr>
+        <w:pStyle w:val="PargrafodaLista"/>
+        <w:numPr>
+          <w:ilvl w:val="2"/>
+          <w:numId w:val="1"/>
+        </w:numPr>
+      </w:pPr>
+      <w:r>
+        <w:t>Interface range fastEthernet 0/8-9</w:t>
+      </w:r>
+    </w:p>
+    <w:p>
+      <w:pPr>
+        <w:pStyle w:val="PargrafodaLista"/>
+        <w:numPr>
+          <w:ilvl w:val="2"/>
+          <w:numId w:val="1"/>
+        </w:numPr>
+      </w:pPr>
+      <w:r>
+        <w:t>No switchport access vlan 11 [revogando acesso de</w:t>
+      </w:r>
+      <w:r>
+        <w:t xml:space="preserve"> voz]</w:t>
+      </w:r>
+    </w:p>
+    <w:p>
+      <w:pPr>
+        <w:pStyle w:val="PargrafodaLista"/>
+        <w:numPr>
+          <w:ilvl w:val="2"/>
+          <w:numId w:val="1"/>
+        </w:numPr>
+      </w:pPr>
+      <w:r>
+        <w:t>Switchport mode access</w:t>
+      </w:r>
+    </w:p>
+    <w:p>
+      <w:pPr>
+        <w:pStyle w:val="PargrafodaLista"/>
+        <w:numPr>
+          <w:ilvl w:val="2"/>
+          <w:numId w:val="1"/>
+        </w:numPr>
+      </w:pPr>
+      <w:r>
+        <w:t>Switchport access vlan 10 [concedendo acesso para vlan de da</w:t>
+      </w:r>
+      <w:r>
+        <w:t>dos]</w:t>
+      </w:r>
+    </w:p>
+    <w:p>
+      <w:pPr>
+        <w:pStyle w:val="PargrafodaLista"/>
+        <w:numPr>
+          <w:ilvl w:val="2"/>
+          <w:numId w:val="1"/>
+        </w:numPr>
+      </w:pPr>
+      <w:r>
+        <w:t>Switchport mode access</w:t>
+      </w:r>
+    </w:p>
+    <w:p>
+      <w:pPr>
+        <w:pStyle w:val="PargrafodaLista"/>
+        <w:numPr>
+          <w:ilvl w:val="2"/>
+          <w:numId w:val="1"/>
+        </w:numPr>
+      </w:pPr>
+      <w:r>
+        <w:t>Switchport voice vlan 11 [concedendo acesso para vlan de voz</w:t>
+      </w:r>
+      <w:r>
+        <w:t>]</w:t>
+      </w:r>
+    </w:p>
+    <w:p>
+      <w:pPr>
+        <w:pStyle w:val="PargrafodaLista"/>
+        <w:numPr>
+          <w:ilvl w:val="2"/>
+          <w:numId w:val="1"/>
+        </w:numPr>
+      </w:pPr>
+      <w:r>
+        <w:t>End</w:t>
+      </w:r>
+    </w:p>
+    <w:p>
+      <w:pPr>
+        <w:pStyle w:val="PargrafodaLista"/>
+        <w:numPr>
+          <w:ilvl w:val="2"/>
+          <w:numId w:val="1"/>
+        </w:numPr>
+      </w:pPr>
+      <w:r>
+        <w:t>Show vlan brief [para ver as por</w:t>
+      </w:r>
+      <w:r>
+        <w:t>tas 0/8 e 0/9 em ambas as vlans]</w:t>
+      </w:r>
+    </w:p>
+    <w:p>
+      <w:pPr>
+        <w:pStyle w:val="PargrafodaLista"/>
+        <w:numPr>
+          <w:ilvl w:val="0"/>
+          <w:numId w:val="1"/>
+        </w:numPr>
+      </w:pPr>
+      <w:r>
+        <w:t>Rede 2</w:t>
+      </w:r>
+    </w:p>
+    <w:p>
+      <w:pPr>
+        <w:pStyle w:val="PargrafodaLista"/>
+        <w:numPr>
+          <w:ilvl w:val="1"/>
+          <w:numId w:val="1"/>
+        </w:numPr>
+      </w:pPr>
+      <w:r>
+        <w:t>Router 1 (configurando protocolo rip e rotas)</w:t>
+      </w:r>
+    </w:p>
+    <w:p>
+      <w:pPr>
+        <w:pStyle w:val="PargrafodaLista"/>
+        <w:numPr>
+          <w:ilvl w:val="2"/>
+          <w:numId w:val="1"/>
+        </w:numPr>
+      </w:pPr>
+      <w:r>
+        <w:t>Enable -&gt; configure terminal</w:t>
+      </w:r>
+    </w:p>
+    <w:p>
+      <w:pPr>
+        <w:pStyle w:val="PargrafodaLista"/>
+        <w:numPr>
+          <w:ilvl w:val="2"/>
+          <w:numId w:val="1"/>
+        </w:numPr>
+      </w:pPr>
+      <w:r>
+        <w:t>Router rip</w:t>
+      </w:r>
+    </w:p>
+    <w:p>
+      <w:pPr>
+        <w:pStyle w:val="PargrafodaLista"/>
+        <w:numPr>
+          <w:ilvl w:val="2"/>
+          <w:numId w:val="1"/>
+        </w:numPr>
+      </w:pPr>
+      <w:r>
+        <w:t>Network 192.168.20.0 [dados]</w:t>
+      </w:r>
+    </w:p>
+    <w:p>
+      <w:pPr>
+        <w:pStyle w:val="PargrafodaLista"/>
+        <w:numPr>
+          <w:ilvl w:val="2"/>
+          <w:numId w:val="1"/>
+        </w:numPr>
+      </w:pPr>
+      <w:r>
+        <w:t>Network 192.168.21.0 [voz]</w:t>
+      </w:r>
+    </w:p>
+    <w:p>
+      <w:pPr>
+        <w:pStyle w:val="PargrafodaLista"/>
+        <w:numPr>
+          <w:ilvl w:val="2"/>
+          <w:numId w:val="1"/>
+        </w:numPr>
+      </w:pPr>
+      <w:r>
+        <w:t>Network 1.0.0.0 [para a rede1]</w:t>
+      </w:r>
+    </w:p>
+    <w:p>
+      <w:pPr>
+        <w:pStyle w:val="PargrafodaLista"/>
+        <w:numPr>
+          <w:ilvl w:val="2"/>
+          <w:numId w:val="1"/>
+        </w:numPr>
+      </w:pPr>
+      <w:r>
+        <w:t>Network 3.0.0.0 [para a rede3]</w:t>
+      </w:r>
+    </w:p>
+    <w:p>
+      <w:pPr>
+        <w:pStyle w:val="PargrafodaLista"/>
+        <w:numPr>
+          <w:ilvl w:val="1"/>
+          <w:numId w:val="1"/>
+        </w:numPr>
+      </w:pPr>
+      <w:r>
+        <w:t>Switch 1 (re-configurando as portas dos telefones para receber dados E voz)</w:t>
+      </w:r>
+    </w:p>
+    <w:p>
+      <w:pPr>
+        <w:pStyle w:val="PargrafodaLista"/>
+        <w:numPr>
+          <w:ilvl w:val="2"/>
+          <w:numId w:val="1"/>
+        </w:numPr>
+      </w:pPr>
+      <w:r>
+        <w:t>Enable -&gt; configure terminal</w:t>
+      </w:r>
+    </w:p>
+    <w:p>
+      <w:pPr>
+        <w:pStyle w:val="PargrafodaLista"/>
+        <w:numPr>
+          <w:ilvl w:val="2"/>
+          <w:numId w:val="1"/>
+        </w:numPr>
+      </w:pPr>
+      <w:r>
+        <w:t>Interface range fastEthernet 0/4-5</w:t>
+      </w:r>
+    </w:p>
+    <w:p>
+      <w:pPr>
+        <w:pStyle w:val="PargrafodaLista"/>
+        <w:numPr>
+          <w:ilvl w:val="2"/>
+          <w:numId w:val="1"/>
+        </w:numPr>
+      </w:pPr>
+      <w:r>
+        <w:t>No switchport access vlan 21 [revogando acesso de</w:t>
+      </w:r>
+      <w:r>
+        <w:t xml:space="preserve"> voz]</w:t>
+      </w:r>
+    </w:p>
+    <w:p>
+      <w:pPr>
+        <w:pStyle w:val="PargrafodaLista"/>
+        <w:numPr>
+          <w:ilvl w:val="2"/>
+          <w:numId w:val="1"/>
+        </w:numPr>
+      </w:pPr>
+      <w:r>
+        <w:t>Switchport mode access</w:t>
+      </w:r>
+    </w:p>
+    <w:p>
+      <w:pPr>
+        <w:pStyle w:val="PargrafodaLista"/>
+        <w:numPr>
+          <w:ilvl w:val="2"/>
+          <w:numId w:val="1"/>
+        </w:numPr>
+      </w:pPr>
+      <w:r>
+        <w:t>Switchport access vlan 20 [concedenco acesso para vlan de da</w:t>
+      </w:r>
+      <w:r>
+        <w:t>dos]</w:t>
+      </w:r>
+    </w:p>
+    <w:p>
+      <w:pPr>
+        <w:pStyle w:val="PargrafodaLista"/>
+        <w:numPr>
+          <w:ilvl w:val="2"/>
+          <w:numId w:val="1"/>
+        </w:numPr>
+      </w:pPr>
+      <w:r>
+        <w:t>Switchport mode access</w:t>
+      </w:r>
+    </w:p>
+    <w:p>
+      <w:pPr>
+        <w:pStyle w:val="PargrafodaLista"/>
+        <w:numPr>
+          <w:ilvl w:val="2"/>
+          <w:numId w:val="1"/>
+        </w:numPr>
+      </w:pPr>
+      <w:r>
+        <w:t>Switchport voice vlan 21 [concedenco acesso para vlan de voz</w:t>
+      </w:r>
+      <w:r>
+        <w:t>]</w:t>
+      </w:r>
+    </w:p>
+    <w:p>
+      <w:pPr>
+        <w:pStyle w:val="PargrafodaLista"/>
+        <w:numPr>
+          <w:ilvl w:val="2"/>
+          <w:numId w:val="1"/>
+        </w:numPr>
+      </w:pPr>
+      <w:r>
+        <w:t>End</w:t>
+      </w:r>
+    </w:p>
+    <w:p>
+      <w:pPr>
+        <w:pStyle w:val="PargrafodaLista"/>
+        <w:numPr>
+          <w:ilvl w:val="1"/>
+          <w:numId w:val="1"/>
+        </w:numPr>
+      </w:pPr>
+      <w:r>
+        <w:t>Router 1 (configurando telefonia)</w:t>
+      </w:r>
+    </w:p>
+    <w:p>
+      <w:pPr>
+        <w:pStyle w:val="PargrafodaLista"/>
+        <w:numPr>
+          <w:ilvl w:val="2"/>
+          <w:numId w:val="1"/>
+        </w:numPr>
+      </w:pPr>
+      <w:r>
+        <w:t>Enable -&gt; configure terminal</w:t>
+      </w:r>
+    </w:p>
+    <w:p>
+      <w:pPr>
+        <w:pStyle w:val="PargrafodaLista"/>
+        <w:numPr>
+          <w:ilvl w:val="2"/>
+          <w:numId w:val="1"/>
+        </w:numPr>
+      </w:pPr>
+      <w:r>
+        <w:t>Telephony-service</w:t>
+      </w:r>
+    </w:p>
+    <w:p>
+      <w:pPr>
+        <w:pStyle w:val="PargrafodaLista"/>
+        <w:numPr>
+          <w:ilvl w:val="2"/>
+          <w:numId w:val="1"/>
+        </w:numPr>
+      </w:pPr>
+      <w:r>
+        <w:t>Max-dn 10</w:t>
+      </w:r>
+    </w:p>
+    <w:p>
+      <w:pPr>
+        <w:pStyle w:val="PargrafodaLista"/>
+        <w:numPr>
+          <w:ilvl w:val="2"/>
+          <w:numId w:val="1"/>
+        </w:numPr>
+      </w:pPr>
+      <w:r>
+        <w:lastRenderedPageBreak/>
+        <w:t>Max-ephones 10</w:t>
+      </w:r>
+    </w:p>
+    <w:p>
+      <w:pPr>
+        <w:pStyle w:val="PargrafodaLista"/>
+        <w:numPr>
+          <w:ilvl w:val="2"/>
+          <w:numId w:val="1"/>
+        </w:numPr>
+        <w:rPr>
+          <w:lang w:val="en-US"/>
+        </w:rPr>
+      </w:pPr>
+      <w:r>
+        <w:rPr>
+          <w:lang w:val="en-US"/>
+        </w:rPr>
+        <w:t>Ip source-address 192.168</w:t>
+      </w:r>
+      <w:r>
+        <w:rPr>
+          <w:lang w:val="en-US"/>
+        </w:rPr>
+        <w:t>.21.1 [gateway voz] port 2000</w:t>
+      </w:r>
+    </w:p>
+    <w:p>
+      <w:pPr>
+        <w:pStyle w:val="PargrafodaLista"/>
+        <w:numPr>
+          <w:ilvl w:val="2"/>
+          <w:numId w:val="1"/>
+        </w:numPr>
+        <w:rPr>
+          <w:lang w:val="en-US"/>
+        </w:rPr>
+      </w:pPr>
+      <w:r>
+        <w:rPr>
+          <w:lang w:val="en-US"/>
+        </w:rPr>
+        <w:t>Auto assign 1 to 10</w:t>
+      </w:r>
+    </w:p>
+    <w:p>
+      <w:pPr>
+        <w:pStyle w:val="PargrafodaLista"/>
+        <w:numPr>
+          <w:ilvl w:val="2"/>
+          <w:numId w:val="1"/>
+        </w:numPr>
+        <w:rPr>
+          <w:lang w:val="en-US"/>
+        </w:rPr>
+      </w:pPr>
+      <w:r>
+        <w:rPr>
+          <w:lang w:val="en-US"/>
+        </w:rPr>
+        <w:t>Exit</w:t>
+      </w:r>
+    </w:p>
+    <w:p>
+      <w:pPr>
+        <w:pStyle w:val="PargrafodaLista"/>
+        <w:numPr>
+          <w:ilvl w:val="2"/>
+          <w:numId w:val="1"/>
+        </w:numPr>
+        <w:rPr>
+          <w:lang w:val="en-US"/>
+        </w:rPr>
+      </w:pPr>
+      <w:r>
+        <w:rPr>
+          <w:lang w:val="en-US"/>
+        </w:rPr>
+        <w:t>Ephone-dn 1</w:t>
+      </w:r>
+    </w:p>
+    <w:p>
+      <w:pPr>
+        <w:pStyle w:val="PargrafodaLista"/>
+        <w:numPr>
+          <w:ilvl w:val="2"/>
+          <w:numId w:val="1"/>
+        </w:numPr>
+        <w:rPr>
+          <w:lang w:val="en-US"/>
+        </w:rPr>
+      </w:pPr>
+      <w:r>
+        <w:rPr>
+          <w:lang w:val="en-US"/>
+        </w:rPr>
+        <w:t>Number 200 [ramal] -&gt; exit</w:t>
+      </w:r>
+    </w:p>
+    <w:p>
+      <w:pPr>
+        <w:pStyle w:val="PargrafodaLista"/>
+        <w:numPr>
+          <w:ilvl w:val="2"/>
+          <w:numId w:val="1"/>
+        </w:numPr>
+        <w:rPr>
+          <w:lang w:val="en-US"/>
+        </w:rPr>
+      </w:pPr>
+      <w:r>
+        <w:rPr>
+          <w:lang w:val="en-US"/>
+        </w:rPr>
+        <w:t>Ephone-dn 2</w:t>
+      </w:r>
+    </w:p>
+    <w:p>
+      <w:pPr>
+        <w:pStyle w:val="PargrafodaLista"/>
+        <w:numPr>
+          <w:ilvl w:val="2"/>
+          <w:numId w:val="1"/>
+        </w:numPr>
+        <w:rPr>
+          <w:lang w:val="en-US"/>
+        </w:rPr>
+      </w:pPr>
+      <w:r>
+        <w:rPr>
+          <w:lang w:val="en-US"/>
+        </w:rPr>
+        <w:t>Number 201 -&gt; exit</w:t>
+      </w:r>
+    </w:p>
+    <w:p>
+      <w:pPr>
+        <w:pStyle w:val="PargrafodaLista"/>
+        <w:numPr>
+          <w:ilvl w:val="2"/>
+          <w:numId w:val="1"/>
+        </w:numPr>
+        <w:rPr>
+          <w:lang w:val="en-US"/>
+        </w:rPr>
+      </w:pPr>
+      <w:r>
+        <w:rPr>
+          <w:lang w:val="en-US"/>
+        </w:rPr>
+        <w:t>end</w:t>
       </w:r>
     </w:p>
     <w:p>
       <w:pPr>
         <w:ind w:left="2520"/>
+        <w:rPr>
+          <w:lang w:val="en-US"/>
+        </w:rPr>
       </w:pPr>
     </w:p>
     <w:p>
       <w:pPr>
         <w:pStyle w:val="PargrafodaLista"/>
         <w:ind w:left="2160"/>
+        <w:rPr>
+          <w:lang w:val="en-US"/>
+        </w:rPr>
       </w:pPr>
     </w:p>
     <w:sectPr>

</xml_diff>

<commit_message>
Finalizada telefonia das redes
</commit_message>
<xml_diff>
--- a/fluxo.docx
+++ b/fluxo.docx
@@ -1104,7 +1104,13 @@
         </w:numPr>
       </w:pPr>
       <w:r>
-        <w:t>Poo Name: voicePool [para voz</w:t>
+        <w:t>Poo</w:t>
+      </w:r>
+      <w:r>
+        <w:t>l</w:t>
+      </w:r>
+      <w:r>
+        <w:t xml:space="preserve"> Name: voicePool [para voz</w:t>
       </w:r>
       <w:r>
         <w:t>]</w:t>
@@ -1187,6 +1193,93 @@
       <w:pPr>
         <w:pStyle w:val="PargrafodaLista"/>
         <w:numPr>
+          <w:ilvl w:val="3"/>
+          <w:numId w:val="1"/>
+        </w:numPr>
+      </w:pPr>
+      <w:r>
+        <w:t>Pool Name: voicePool2 [para voz da</w:t>
+      </w:r>
+      <w:r>
+        <w:t xml:space="preserve"> rede 2]</w:t>
+      </w:r>
+    </w:p>
+    <w:p>
+      <w:pPr>
+        <w:pStyle w:val="PargrafodaLista"/>
+        <w:numPr>
+          <w:ilvl w:val="4"/>
+          <w:numId w:val="1"/>
+        </w:numPr>
+      </w:pPr>
+      <w:r>
+        <w:t>Default gateway: 192.168.21.1 [voz da rede 2]</w:t>
+      </w:r>
+    </w:p>
+    <w:p>
+      <w:pPr>
+        <w:pStyle w:val="PargrafodaLista"/>
+        <w:numPr>
+          <w:ilvl w:val="4"/>
+          <w:numId w:val="1"/>
+        </w:numPr>
+      </w:pPr>
+      <w:r>
+        <w:t>DNS Server: 192.168.10.3 [da rede 1]</w:t>
+      </w:r>
+    </w:p>
+    <w:p>
+      <w:pPr>
+        <w:pStyle w:val="PargrafodaLista"/>
+        <w:numPr>
+          <w:ilvl w:val="4"/>
+          <w:numId w:val="1"/>
+        </w:numPr>
+      </w:pPr>
+      <w:r>
+        <w:t>Start IP Address: 192.168.21.5</w:t>
+      </w:r>
+    </w:p>
+    <w:p>
+      <w:pPr>
+        <w:pStyle w:val="PargrafodaLista"/>
+        <w:numPr>
+          <w:ilvl w:val="4"/>
+          <w:numId w:val="1"/>
+        </w:numPr>
+      </w:pPr>
+      <w:r>
+        <w:t>Subnet mask: 255.255.255.0</w:t>
+      </w:r>
+    </w:p>
+    <w:p>
+      <w:pPr>
+        <w:pStyle w:val="PargrafodaLista"/>
+        <w:numPr>
+          <w:ilvl w:val="4"/>
+          <w:numId w:val="1"/>
+        </w:numPr>
+      </w:pPr>
+      <w:r>
+        <w:t>TFTP Server: 192.168.21.1</w:t>
+      </w:r>
+    </w:p>
+    <w:p>
+      <w:pPr>
+        <w:pStyle w:val="PargrafodaLista"/>
+        <w:numPr>
+          <w:ilvl w:val="4"/>
+          <w:numId w:val="1"/>
+        </w:numPr>
+      </w:pPr>
+      <w:r>
+        <w:t>[ADD]</w:t>
+      </w:r>
+    </w:p>
+    <w:p>
+      <w:pPr>
+        <w:pStyle w:val="PargrafodaLista"/>
+        <w:numPr>
           <w:ilvl w:val="1"/>
           <w:numId w:val="1"/>
         </w:numPr>
@@ -1648,6 +1741,7 @@
         <w:rPr>
           <w:lang w:val="en-US"/>
         </w:rPr>
+        <w:lastRenderedPageBreak/>
         <w:t>Exit</w:t>
       </w:r>
     </w:p>
@@ -1786,25 +1880,574 @@
         <w:rPr>
           <w:lang w:val="en-US"/>
         </w:rPr>
+        <w:t>Router 0 (configurando telefones)</w:t>
+      </w:r>
+    </w:p>
+    <w:p>
+      <w:pPr>
+        <w:pStyle w:val="PargrafodaLista"/>
+        <w:numPr>
+          <w:ilvl w:val="2"/>
+          <w:numId w:val="1"/>
+        </w:numPr>
+        <w:rPr>
+          <w:lang w:val="en-US"/>
+        </w:rPr>
+      </w:pPr>
+      <w:r>
+        <w:rPr>
+          <w:lang w:val="en-US"/>
+        </w:rPr>
+        <w:t>Enable -&gt; configure terminal</w:t>
+      </w:r>
+    </w:p>
+    <w:p>
+      <w:pPr>
+        <w:pStyle w:val="PargrafodaLista"/>
+        <w:numPr>
+          <w:ilvl w:val="2"/>
+          <w:numId w:val="1"/>
+        </w:numPr>
+        <w:rPr>
+          <w:strike/>
+        </w:rPr>
+      </w:pPr>
+      <w:r>
+        <w:rPr>
+          <w:strike/>
+        </w:rPr>
+        <w:t>Subinterface 0/0.11 [vlan de voz] -&gt; ip helper-address 192.168.10.2 [dhcp da rede 1 para fornecer ip pros telefones] -&gt; exit</w:t>
+      </w:r>
+    </w:p>
+    <w:p>
+      <w:pPr>
+        <w:pStyle w:val="PargrafodaLista"/>
+        <w:numPr>
+          <w:ilvl w:val="2"/>
+          <w:numId w:val="1"/>
+        </w:numPr>
+      </w:pPr>
+      <w:r>
+        <w:t>Telephony-service [configuração telefonia]</w:t>
+      </w:r>
+    </w:p>
+    <w:p>
+      <w:pPr>
+        <w:pStyle w:val="PargrafodaLista"/>
+        <w:numPr>
+          <w:ilvl w:val="2"/>
+          <w:numId w:val="1"/>
+        </w:numPr>
+      </w:pPr>
+      <w:r>
+        <w:t>Max-dn 10 [número máximo de linhas]</w:t>
+      </w:r>
+    </w:p>
+    <w:p>
+      <w:pPr>
+        <w:pStyle w:val="PargrafodaLista"/>
+        <w:numPr>
+          <w:ilvl w:val="2"/>
+          <w:numId w:val="1"/>
+        </w:numPr>
+      </w:pPr>
+      <w:r>
+        <w:t>Max-ephones 10 [número máximo de telefones físicos]</w:t>
+      </w:r>
+    </w:p>
+    <w:p>
+      <w:pPr>
+        <w:pStyle w:val="PargrafodaLista"/>
+        <w:numPr>
+          <w:ilvl w:val="2"/>
+          <w:numId w:val="1"/>
+        </w:numPr>
+        <w:rPr>
+          <w:lang w:val="en-US"/>
+        </w:rPr>
+      </w:pPr>
+      <w:r>
+        <w:rPr>
+          <w:lang w:val="en-US"/>
+        </w:rPr>
+        <w:t>Ip source-address 192.168.11.1 [gateway v</w:t>
+      </w:r>
+      <w:r>
+        <w:rPr>
+          <w:lang w:val="en-US"/>
+        </w:rPr>
+        <w:t>oz] port 2000</w:t>
+      </w:r>
+    </w:p>
+    <w:p>
+      <w:pPr>
+        <w:pStyle w:val="PargrafodaLista"/>
+        <w:numPr>
+          <w:ilvl w:val="2"/>
+          <w:numId w:val="1"/>
+        </w:numPr>
+      </w:pPr>
+      <w:r>
+        <w:t>Auto assign 1 to 10 [números d</w:t>
+      </w:r>
+      <w:r>
+        <w:t>a vlan serão fornecidos automaticamente]</w:t>
+      </w:r>
+    </w:p>
+    <w:p>
+      <w:pPr>
+        <w:pStyle w:val="PargrafodaLista"/>
+        <w:numPr>
+          <w:ilvl w:val="2"/>
+          <w:numId w:val="1"/>
+        </w:numPr>
+      </w:pPr>
+      <w:r>
+        <w:t>Exit</w:t>
+      </w:r>
+    </w:p>
+    <w:p>
+      <w:pPr>
+        <w:pStyle w:val="PargrafodaLista"/>
+        <w:numPr>
+          <w:ilvl w:val="2"/>
+          <w:numId w:val="1"/>
+        </w:numPr>
+      </w:pPr>
+      <w:r>
+        <w:t>Ephone-dn 1 [acessa a linha 1]</w:t>
+      </w:r>
+    </w:p>
+    <w:p>
+      <w:pPr>
+        <w:pStyle w:val="PargrafodaLista"/>
+        <w:numPr>
+          <w:ilvl w:val="2"/>
+          <w:numId w:val="1"/>
+        </w:numPr>
+      </w:pPr>
+      <w:r>
+        <w:t>Number 100 [informa o ramal]</w:t>
+      </w:r>
+    </w:p>
+    <w:p>
+      <w:pPr>
+        <w:pStyle w:val="PargrafodaLista"/>
+        <w:numPr>
+          <w:ilvl w:val="2"/>
+          <w:numId w:val="1"/>
+        </w:numPr>
+      </w:pPr>
+      <w:r>
+        <w:t>Exit</w:t>
+      </w:r>
+    </w:p>
+    <w:p>
+      <w:pPr>
+        <w:pStyle w:val="PargrafodaLista"/>
+        <w:numPr>
+          <w:ilvl w:val="2"/>
+          <w:numId w:val="1"/>
+        </w:numPr>
+      </w:pPr>
+      <w:r>
+        <w:t>Ephone-dn 2 [acessa a linha 2]</w:t>
+      </w:r>
+    </w:p>
+    <w:p>
+      <w:pPr>
+        <w:pStyle w:val="PargrafodaLista"/>
+        <w:numPr>
+          <w:ilvl w:val="2"/>
+          <w:numId w:val="1"/>
+        </w:numPr>
+      </w:pPr>
+      <w:r>
+        <w:t>Number 101 [informa o ramal]</w:t>
+      </w:r>
+    </w:p>
+    <w:p>
+      <w:pPr>
+        <w:pStyle w:val="PargrafodaLista"/>
+        <w:numPr>
+          <w:ilvl w:val="2"/>
+          <w:numId w:val="1"/>
+        </w:numPr>
+      </w:pPr>
+      <w:r>
+        <w:t>E</w:t>
+      </w:r>
+      <w:r>
+        <w:t>xit</w:t>
+      </w:r>
+    </w:p>
+    <w:p>
+      <w:pPr>
+        <w:pStyle w:val="PargrafodaLista"/>
+        <w:numPr>
+          <w:ilvl w:val="1"/>
+          <w:numId w:val="1"/>
+        </w:numPr>
+      </w:pPr>
+      <w:r>
+        <w:t>Switch (re-configurando as portas dos telefones para receber dados E voz)</w:t>
+      </w:r>
+    </w:p>
+    <w:p>
+      <w:pPr>
+        <w:pStyle w:val="PargrafodaLista"/>
+        <w:numPr>
+          <w:ilvl w:val="2"/>
+          <w:numId w:val="1"/>
+        </w:numPr>
+      </w:pPr>
+      <w:r>
+        <w:t>Enable -&gt; configure terminal</w:t>
+      </w:r>
+    </w:p>
+    <w:p>
+      <w:pPr>
+        <w:pStyle w:val="PargrafodaLista"/>
+        <w:numPr>
+          <w:ilvl w:val="2"/>
+          <w:numId w:val="1"/>
+        </w:numPr>
+      </w:pPr>
+      <w:r>
+        <w:t>Interface range fastEthernet 0/8-9</w:t>
+      </w:r>
+    </w:p>
+    <w:p>
+      <w:pPr>
+        <w:pStyle w:val="PargrafodaLista"/>
+        <w:numPr>
+          <w:ilvl w:val="2"/>
+          <w:numId w:val="1"/>
+        </w:numPr>
+      </w:pPr>
+      <w:r>
+        <w:t>No switchport access vlan 11 [revogando acesso de</w:t>
+      </w:r>
+      <w:r>
+        <w:t xml:space="preserve"> voz]</w:t>
+      </w:r>
+    </w:p>
+    <w:p>
+      <w:pPr>
+        <w:pStyle w:val="PargrafodaLista"/>
+        <w:numPr>
+          <w:ilvl w:val="2"/>
+          <w:numId w:val="1"/>
+        </w:numPr>
+      </w:pPr>
+      <w:r>
+        <w:t>Switchport mode access</w:t>
+      </w:r>
+    </w:p>
+    <w:p>
+      <w:pPr>
+        <w:pStyle w:val="PargrafodaLista"/>
+        <w:numPr>
+          <w:ilvl w:val="2"/>
+          <w:numId w:val="1"/>
+        </w:numPr>
+      </w:pPr>
+      <w:r>
+        <w:t>Switchport access vlan 10 [concedendo acesso para vlan de da</w:t>
+      </w:r>
+      <w:r>
+        <w:t>dos]</w:t>
+      </w:r>
+    </w:p>
+    <w:p>
+      <w:pPr>
+        <w:pStyle w:val="PargrafodaLista"/>
+        <w:numPr>
+          <w:ilvl w:val="2"/>
+          <w:numId w:val="1"/>
+        </w:numPr>
+      </w:pPr>
+      <w:r>
+        <w:t>Switchport mode access</w:t>
+      </w:r>
+    </w:p>
+    <w:p>
+      <w:pPr>
+        <w:pStyle w:val="PargrafodaLista"/>
+        <w:numPr>
+          <w:ilvl w:val="2"/>
+          <w:numId w:val="1"/>
+        </w:numPr>
+      </w:pPr>
+      <w:r>
+        <w:t>Switchport voice vlan 11 [concedendo acesso para vlan de voz</w:t>
+      </w:r>
+      <w:r>
+        <w:t>]</w:t>
+      </w:r>
+    </w:p>
+    <w:p>
+      <w:pPr>
+        <w:pStyle w:val="PargrafodaLista"/>
+        <w:numPr>
+          <w:ilvl w:val="2"/>
+          <w:numId w:val="1"/>
+        </w:numPr>
+      </w:pPr>
+      <w:r>
+        <w:t>End</w:t>
+      </w:r>
+    </w:p>
+    <w:p>
+      <w:pPr>
+        <w:pStyle w:val="PargrafodaLista"/>
+        <w:numPr>
+          <w:ilvl w:val="2"/>
+          <w:numId w:val="1"/>
+        </w:numPr>
+      </w:pPr>
+      <w:r>
+        <w:t>Show vlan brief [para ver as por</w:t>
+      </w:r>
+      <w:r>
+        <w:t>tas 0/8 e 0/9 em ambas as vlans]</w:t>
+      </w:r>
+    </w:p>
+    <w:p>
+      <w:pPr>
+        <w:pStyle w:val="PargrafodaLista"/>
+        <w:numPr>
+          <w:ilvl w:val="0"/>
+          <w:numId w:val="1"/>
+        </w:numPr>
+      </w:pPr>
+      <w:r>
+        <w:t>Rede 2</w:t>
+      </w:r>
+    </w:p>
+    <w:p>
+      <w:pPr>
+        <w:pStyle w:val="PargrafodaLista"/>
+        <w:numPr>
+          <w:ilvl w:val="1"/>
+          <w:numId w:val="1"/>
+        </w:numPr>
+      </w:pPr>
+      <w:r>
+        <w:t>Router 1 (configurando protocolo rip e rotas)</w:t>
+      </w:r>
+    </w:p>
+    <w:p>
+      <w:pPr>
+        <w:pStyle w:val="PargrafodaLista"/>
+        <w:numPr>
+          <w:ilvl w:val="2"/>
+          <w:numId w:val="1"/>
+        </w:numPr>
+      </w:pPr>
+      <w:r>
+        <w:t>Enable -&gt; configure terminal</w:t>
+      </w:r>
+    </w:p>
+    <w:p>
+      <w:pPr>
+        <w:pStyle w:val="PargrafodaLista"/>
+        <w:numPr>
+          <w:ilvl w:val="2"/>
+          <w:numId w:val="1"/>
+        </w:numPr>
+      </w:pPr>
+      <w:r>
+        <w:t>Router rip</w:t>
+      </w:r>
+    </w:p>
+    <w:p>
+      <w:pPr>
+        <w:pStyle w:val="PargrafodaLista"/>
+        <w:numPr>
+          <w:ilvl w:val="2"/>
+          <w:numId w:val="1"/>
+        </w:numPr>
+      </w:pPr>
+      <w:r>
+        <w:t>Network 192.168.20.0 [dados]</w:t>
+      </w:r>
+    </w:p>
+    <w:p>
+      <w:pPr>
+        <w:pStyle w:val="PargrafodaLista"/>
+        <w:numPr>
+          <w:ilvl w:val="2"/>
+          <w:numId w:val="1"/>
+        </w:numPr>
+      </w:pPr>
+      <w:r>
+        <w:t>Network 192.168.21.0 [voz]</w:t>
+      </w:r>
+    </w:p>
+    <w:p>
+      <w:pPr>
+        <w:pStyle w:val="PargrafodaLista"/>
+        <w:numPr>
+          <w:ilvl w:val="2"/>
+          <w:numId w:val="1"/>
+        </w:numPr>
+      </w:pPr>
+      <w:r>
+        <w:t>Network 1.0.0.0 [para a rede1]</w:t>
+      </w:r>
+    </w:p>
+    <w:p>
+      <w:pPr>
+        <w:pStyle w:val="PargrafodaLista"/>
+        <w:numPr>
+          <w:ilvl w:val="2"/>
+          <w:numId w:val="1"/>
+        </w:numPr>
+      </w:pPr>
+      <w:r>
+        <w:t>Network 3.0.0.0 [para a rede3]</w:t>
+      </w:r>
+    </w:p>
+    <w:p>
+      <w:pPr>
+        <w:pStyle w:val="PargrafodaLista"/>
+        <w:numPr>
+          <w:ilvl w:val="1"/>
+          <w:numId w:val="1"/>
+        </w:numPr>
+      </w:pPr>
+      <w:r>
+        <w:t>Switch 1 (re-configurando as portas dos telefones para receber dados E voz)</w:t>
+      </w:r>
+    </w:p>
+    <w:p>
+      <w:pPr>
+        <w:pStyle w:val="PargrafodaLista"/>
+        <w:numPr>
+          <w:ilvl w:val="2"/>
+          <w:numId w:val="1"/>
+        </w:numPr>
+      </w:pPr>
+      <w:r>
+        <w:t>Enable -&gt; configure terminal</w:t>
+      </w:r>
+    </w:p>
+    <w:p>
+      <w:pPr>
+        <w:pStyle w:val="PargrafodaLista"/>
+        <w:numPr>
+          <w:ilvl w:val="2"/>
+          <w:numId w:val="1"/>
+        </w:numPr>
+      </w:pPr>
+      <w:r>
+        <w:t>Interface range fastEthernet 0/4-5</w:t>
+      </w:r>
+    </w:p>
+    <w:p>
+      <w:pPr>
+        <w:pStyle w:val="PargrafodaLista"/>
+        <w:numPr>
+          <w:ilvl w:val="2"/>
+          <w:numId w:val="1"/>
+        </w:numPr>
+      </w:pPr>
+      <w:r>
+        <w:t>No switchport access vlan 21 [revogando acesso de</w:t>
+      </w:r>
+      <w:r>
+        <w:t xml:space="preserve"> voz]</w:t>
+      </w:r>
+    </w:p>
+    <w:p>
+      <w:pPr>
+        <w:pStyle w:val="PargrafodaLista"/>
+        <w:numPr>
+          <w:ilvl w:val="2"/>
+          <w:numId w:val="1"/>
+        </w:numPr>
+      </w:pPr>
+      <w:r>
+        <w:t>Switchport mode access</w:t>
+      </w:r>
+    </w:p>
+    <w:p>
+      <w:pPr>
+        <w:pStyle w:val="PargrafodaLista"/>
+        <w:numPr>
+          <w:ilvl w:val="2"/>
+          <w:numId w:val="1"/>
+        </w:numPr>
+      </w:pPr>
+      <w:r>
+        <w:t>Switchport access vlan 20 [concedenco acesso para vlan de da</w:t>
+      </w:r>
+      <w:r>
+        <w:t>dos]</w:t>
+      </w:r>
+    </w:p>
+    <w:p>
+      <w:pPr>
+        <w:pStyle w:val="PargrafodaLista"/>
+        <w:numPr>
+          <w:ilvl w:val="2"/>
+          <w:numId w:val="1"/>
+        </w:numPr>
+      </w:pPr>
+      <w:r>
         <w:lastRenderedPageBreak/>
-        <w:t>Router 0 (configurando telefones)</w:t>
-      </w:r>
-    </w:p>
-    <w:p>
-      <w:pPr>
-        <w:pStyle w:val="PargrafodaLista"/>
-        <w:numPr>
-          <w:ilvl w:val="2"/>
-          <w:numId w:val="1"/>
-        </w:numPr>
-        <w:rPr>
-          <w:lang w:val="en-US"/>
-        </w:rPr>
-      </w:pPr>
-      <w:r>
-        <w:rPr>
-          <w:lang w:val="en-US"/>
-        </w:rPr>
+        <w:t>Switchport mode access</w:t>
+      </w:r>
+    </w:p>
+    <w:p>
+      <w:pPr>
+        <w:pStyle w:val="PargrafodaLista"/>
+        <w:numPr>
+          <w:ilvl w:val="2"/>
+          <w:numId w:val="1"/>
+        </w:numPr>
+      </w:pPr>
+      <w:r>
+        <w:t>Switchport voice vlan 21 [concedenco acesso para vlan de voz</w:t>
+      </w:r>
+      <w:r>
+        <w:t>]</w:t>
+      </w:r>
+    </w:p>
+    <w:p>
+      <w:pPr>
+        <w:pStyle w:val="PargrafodaLista"/>
+        <w:numPr>
+          <w:ilvl w:val="2"/>
+          <w:numId w:val="1"/>
+        </w:numPr>
+      </w:pPr>
+      <w:r>
+        <w:t>End</w:t>
+      </w:r>
+    </w:p>
+    <w:p>
+      <w:pPr>
+        <w:pStyle w:val="PargrafodaLista"/>
+        <w:numPr>
+          <w:ilvl w:val="1"/>
+          <w:numId w:val="1"/>
+        </w:numPr>
+      </w:pPr>
+      <w:r>
+        <w:t>Router 1 (configurando telefonia)</w:t>
+      </w:r>
+    </w:p>
+    <w:p>
+      <w:pPr>
+        <w:pStyle w:val="PargrafodaLista"/>
+        <w:numPr>
+          <w:ilvl w:val="2"/>
+          <w:numId w:val="1"/>
+        </w:numPr>
+      </w:pPr>
+      <w:r>
         <w:t>Enable -&gt; configure terminal</w:t>
       </w:r>
     </w:p>
@@ -1815,101 +2458,92 @@
           <w:ilvl w:val="2"/>
           <w:numId w:val="1"/>
         </w:numPr>
-        <w:rPr>
-          <w:strike/>
-        </w:rPr>
-      </w:pPr>
-      <w:r>
-        <w:rPr>
-          <w:strike/>
-        </w:rPr>
-        <w:t>Subinterface 0/0.11 [vlan de voz] -&gt; ip helper-address 192.168.10.2 [dhcp da rede 1 para fornecer ip pros telefones] -&gt; exit</w:t>
-      </w:r>
-    </w:p>
-    <w:p>
-      <w:pPr>
-        <w:pStyle w:val="PargrafodaLista"/>
-        <w:numPr>
-          <w:ilvl w:val="2"/>
-          <w:numId w:val="1"/>
-        </w:numPr>
-      </w:pPr>
-      <w:r>
-        <w:t>Telephony-service [configuração telefonia]</w:t>
-      </w:r>
-    </w:p>
-    <w:p>
-      <w:pPr>
-        <w:pStyle w:val="PargrafodaLista"/>
-        <w:numPr>
-          <w:ilvl w:val="2"/>
-          <w:numId w:val="1"/>
-        </w:numPr>
-      </w:pPr>
-      <w:r>
-        <w:t>Max-dn 10 [número máximo de linhas]</w:t>
-      </w:r>
-    </w:p>
-    <w:p>
-      <w:pPr>
-        <w:pStyle w:val="PargrafodaLista"/>
-        <w:numPr>
-          <w:ilvl w:val="2"/>
-          <w:numId w:val="1"/>
-        </w:numPr>
-      </w:pPr>
-      <w:r>
-        <w:t>Max-ephones 10 [número máximo de telefones físicos]</w:t>
-      </w:r>
-    </w:p>
-    <w:p>
-      <w:pPr>
-        <w:pStyle w:val="PargrafodaLista"/>
-        <w:numPr>
-          <w:ilvl w:val="2"/>
-          <w:numId w:val="1"/>
-        </w:numPr>
-        <w:rPr>
-          <w:lang w:val="en-US"/>
-        </w:rPr>
-      </w:pPr>
-      <w:r>
-        <w:rPr>
-          <w:lang w:val="en-US"/>
-        </w:rPr>
-        <w:t>Ip source-address 192.168.11.1 [gateway v</w:t>
-      </w:r>
-      <w:r>
-        <w:rPr>
-          <w:lang w:val="en-US"/>
-        </w:rPr>
-        <w:t>oz] port 2000</w:t>
-      </w:r>
-    </w:p>
-    <w:p>
-      <w:pPr>
-        <w:pStyle w:val="PargrafodaLista"/>
-        <w:numPr>
-          <w:ilvl w:val="2"/>
-          <w:numId w:val="1"/>
-        </w:numPr>
-      </w:pPr>
-      <w:r>
-        <w:t>Auto assign 1 to 10 [números d</w:t>
-      </w:r>
-      <w:r>
-        <w:t>a vlan serão fornecidos automaticamente]</w:t>
-      </w:r>
-    </w:p>
-    <w:p>
-      <w:pPr>
-        <w:pStyle w:val="PargrafodaLista"/>
-        <w:numPr>
-          <w:ilvl w:val="2"/>
-          <w:numId w:val="1"/>
-        </w:numPr>
-      </w:pPr>
-      <w:r>
+      </w:pPr>
+      <w:r>
+        <w:t>Telephony-service</w:t>
+      </w:r>
+    </w:p>
+    <w:p>
+      <w:pPr>
+        <w:pStyle w:val="PargrafodaLista"/>
+        <w:numPr>
+          <w:ilvl w:val="2"/>
+          <w:numId w:val="1"/>
+        </w:numPr>
+      </w:pPr>
+      <w:r>
+        <w:t>Max-dn 10</w:t>
+      </w:r>
+    </w:p>
+    <w:p>
+      <w:pPr>
+        <w:pStyle w:val="PargrafodaLista"/>
+        <w:numPr>
+          <w:ilvl w:val="2"/>
+          <w:numId w:val="1"/>
+        </w:numPr>
+      </w:pPr>
+      <w:r>
+        <w:t>Max-ephones 10</w:t>
+      </w:r>
+    </w:p>
+    <w:p>
+      <w:pPr>
+        <w:pStyle w:val="PargrafodaLista"/>
+        <w:numPr>
+          <w:ilvl w:val="2"/>
+          <w:numId w:val="1"/>
+        </w:numPr>
+        <w:rPr>
+          <w:lang w:val="en-US"/>
+        </w:rPr>
+      </w:pPr>
+      <w:r>
+        <w:rPr>
+          <w:lang w:val="en-US"/>
+        </w:rPr>
+        <w:t>Ip source-address 192.168</w:t>
+      </w:r>
+      <w:r>
+        <w:rPr>
+          <w:lang w:val="en-US"/>
+        </w:rPr>
+        <w:t>.21.1 [gateway voz] port 2000</w:t>
+      </w:r>
+    </w:p>
+    <w:p>
+      <w:pPr>
+        <w:pStyle w:val="PargrafodaLista"/>
+        <w:numPr>
+          <w:ilvl w:val="2"/>
+          <w:numId w:val="1"/>
+        </w:numPr>
+        <w:rPr>
+          <w:lang w:val="en-US"/>
+        </w:rPr>
+      </w:pPr>
+      <w:r>
+        <w:rPr>
+          <w:lang w:val="en-US"/>
+        </w:rPr>
+        <w:t>Auto assign 1 to 10</w:t>
+      </w:r>
+    </w:p>
+    <w:p>
+      <w:pPr>
+        <w:pStyle w:val="PargrafodaLista"/>
+        <w:numPr>
+          <w:ilvl w:val="2"/>
+          <w:numId w:val="1"/>
+        </w:numPr>
+        <w:rPr>
+          <w:lang w:val="en-US"/>
+        </w:rPr>
+      </w:pPr>
+      <w:r>
+        <w:rPr>
+          <w:lang w:val="en-US"/>
+        </w:rPr>
         <w:t>Exit</w:t>
       </w:r>
     </w:p>
@@ -1920,32 +2554,254 @@
           <w:ilvl w:val="2"/>
           <w:numId w:val="1"/>
         </w:numPr>
-      </w:pPr>
-      <w:r>
-        <w:t>Ephone-dn 1 [acessa a linha 1]</w:t>
-      </w:r>
-    </w:p>
-    <w:p>
-      <w:pPr>
-        <w:pStyle w:val="PargrafodaLista"/>
-        <w:numPr>
-          <w:ilvl w:val="2"/>
-          <w:numId w:val="1"/>
-        </w:numPr>
-      </w:pPr>
-      <w:r>
-        <w:t>Number 100 [informa o ramal]</w:t>
-      </w:r>
-    </w:p>
-    <w:p>
-      <w:pPr>
-        <w:pStyle w:val="PargrafodaLista"/>
-        <w:numPr>
-          <w:ilvl w:val="2"/>
-          <w:numId w:val="1"/>
-        </w:numPr>
-      </w:pPr>
-      <w:r>
+        <w:rPr>
+          <w:lang w:val="en-US"/>
+        </w:rPr>
+      </w:pPr>
+      <w:r>
+        <w:rPr>
+          <w:lang w:val="en-US"/>
+        </w:rPr>
+        <w:t>Ephone-dn 1</w:t>
+      </w:r>
+    </w:p>
+    <w:p>
+      <w:pPr>
+        <w:pStyle w:val="PargrafodaLista"/>
+        <w:numPr>
+          <w:ilvl w:val="2"/>
+          <w:numId w:val="1"/>
+        </w:numPr>
+        <w:rPr>
+          <w:lang w:val="en-US"/>
+        </w:rPr>
+      </w:pPr>
+      <w:r>
+        <w:rPr>
+          <w:lang w:val="en-US"/>
+        </w:rPr>
+        <w:t>Number 200 [ramal] -&gt; exit</w:t>
+      </w:r>
+    </w:p>
+    <w:p>
+      <w:pPr>
+        <w:pStyle w:val="PargrafodaLista"/>
+        <w:numPr>
+          <w:ilvl w:val="2"/>
+          <w:numId w:val="1"/>
+        </w:numPr>
+        <w:rPr>
+          <w:lang w:val="en-US"/>
+        </w:rPr>
+      </w:pPr>
+      <w:r>
+        <w:rPr>
+          <w:lang w:val="en-US"/>
+        </w:rPr>
+        <w:t>Ephone-dn 2</w:t>
+      </w:r>
+    </w:p>
+    <w:p>
+      <w:pPr>
+        <w:pStyle w:val="PargrafodaLista"/>
+        <w:numPr>
+          <w:ilvl w:val="2"/>
+          <w:numId w:val="1"/>
+        </w:numPr>
+        <w:rPr>
+          <w:lang w:val="en-US"/>
+        </w:rPr>
+      </w:pPr>
+      <w:r>
+        <w:rPr>
+          <w:lang w:val="en-US"/>
+        </w:rPr>
+        <w:t>Number 201 -&gt; exit</w:t>
+      </w:r>
+    </w:p>
+    <w:p>
+      <w:pPr>
+        <w:pStyle w:val="PargrafodaLista"/>
+        <w:numPr>
+          <w:ilvl w:val="2"/>
+          <w:numId w:val="1"/>
+        </w:numPr>
+        <w:rPr>
+          <w:lang w:val="en-US"/>
+        </w:rPr>
+      </w:pPr>
+      <w:r>
+        <w:rPr>
+          <w:lang w:val="en-US"/>
+        </w:rPr>
+        <w:t>E</w:t>
+      </w:r>
+      <w:r>
+        <w:rPr>
+          <w:lang w:val="en-US"/>
+        </w:rPr>
+        <w:t>nd</w:t>
+      </w:r>
+    </w:p>
+    <w:p>
+      <w:pPr>
+        <w:pStyle w:val="PargrafodaLista"/>
+        <w:numPr>
+          <w:ilvl w:val="0"/>
+          <w:numId w:val="1"/>
+        </w:numPr>
+        <w:rPr>
+          <w:lang w:val="en-US"/>
+        </w:rPr>
+      </w:pPr>
+      <w:r>
+        <w:rPr>
+          <w:lang w:val="en-US"/>
+        </w:rPr>
+        <w:t>Rede 3</w:t>
+      </w:r>
+    </w:p>
+    <w:p>
+      <w:pPr>
+        <w:pStyle w:val="PargrafodaLista"/>
+        <w:numPr>
+          <w:ilvl w:val="1"/>
+          <w:numId w:val="1"/>
+        </w:numPr>
+        <w:rPr>
+          <w:lang w:val="en-US"/>
+        </w:rPr>
+      </w:pPr>
+      <w:r>
+        <w:rPr>
+          <w:lang w:val="en-US"/>
+        </w:rPr>
+        <w:t>Router2 (configurando telefonia)</w:t>
+      </w:r>
+    </w:p>
+    <w:p>
+      <w:pPr>
+        <w:pStyle w:val="PargrafodaLista"/>
+        <w:numPr>
+          <w:ilvl w:val="2"/>
+          <w:numId w:val="1"/>
+        </w:numPr>
+        <w:rPr>
+          <w:lang w:val="en-US"/>
+        </w:rPr>
+      </w:pPr>
+      <w:r>
+        <w:rPr>
+          <w:lang w:val="en-US"/>
+        </w:rPr>
+        <w:t>Enable -&gt; configure terminal</w:t>
+      </w:r>
+    </w:p>
+    <w:p>
+      <w:pPr>
+        <w:pStyle w:val="PargrafodaLista"/>
+        <w:numPr>
+          <w:ilvl w:val="2"/>
+          <w:numId w:val="1"/>
+        </w:numPr>
+        <w:rPr>
+          <w:lang w:val="en-US"/>
+        </w:rPr>
+      </w:pPr>
+      <w:r>
+        <w:rPr>
+          <w:lang w:val="en-US"/>
+        </w:rPr>
+        <w:t>Telephony-service</w:t>
+      </w:r>
+    </w:p>
+    <w:p>
+      <w:pPr>
+        <w:pStyle w:val="PargrafodaLista"/>
+        <w:numPr>
+          <w:ilvl w:val="2"/>
+          <w:numId w:val="1"/>
+        </w:numPr>
+        <w:rPr>
+          <w:lang w:val="en-US"/>
+        </w:rPr>
+      </w:pPr>
+      <w:r>
+        <w:rPr>
+          <w:lang w:val="en-US"/>
+        </w:rPr>
+        <w:t>Max-dn 10</w:t>
+      </w:r>
+    </w:p>
+    <w:p>
+      <w:pPr>
+        <w:pStyle w:val="PargrafodaLista"/>
+        <w:numPr>
+          <w:ilvl w:val="2"/>
+          <w:numId w:val="1"/>
+        </w:numPr>
+        <w:rPr>
+          <w:lang w:val="en-US"/>
+        </w:rPr>
+      </w:pPr>
+      <w:r>
+        <w:rPr>
+          <w:lang w:val="en-US"/>
+        </w:rPr>
+        <w:t>Max-ephones 10</w:t>
+      </w:r>
+    </w:p>
+    <w:p>
+      <w:pPr>
+        <w:pStyle w:val="PargrafodaLista"/>
+        <w:numPr>
+          <w:ilvl w:val="2"/>
+          <w:numId w:val="1"/>
+        </w:numPr>
+        <w:rPr>
+          <w:lang w:val="en-US"/>
+        </w:rPr>
+      </w:pPr>
+      <w:r>
+        <w:rPr>
+          <w:lang w:val="en-US"/>
+        </w:rPr>
+        <w:t>Ip source-address 192.168.31.1 [gateway voz] port 2000</w:t>
+      </w:r>
+    </w:p>
+    <w:p>
+      <w:pPr>
+        <w:pStyle w:val="PargrafodaLista"/>
+        <w:numPr>
+          <w:ilvl w:val="2"/>
+          <w:numId w:val="1"/>
+        </w:numPr>
+        <w:rPr>
+          <w:lang w:val="en-US"/>
+        </w:rPr>
+      </w:pPr>
+      <w:r>
+        <w:rPr>
+          <w:lang w:val="en-US"/>
+        </w:rPr>
+        <w:t>Auto assign 1 to 10</w:t>
+      </w:r>
+    </w:p>
+    <w:p>
+      <w:pPr>
+        <w:pStyle w:val="PargrafodaLista"/>
+        <w:numPr>
+          <w:ilvl w:val="2"/>
+          <w:numId w:val="1"/>
+        </w:numPr>
+        <w:rPr>
+          <w:lang w:val="en-US"/>
+        </w:rPr>
+      </w:pPr>
+      <w:r>
+        <w:rPr>
+          <w:lang w:val="en-US"/>
+        </w:rPr>
         <w:t>Exit</w:t>
       </w:r>
     </w:p>
@@ -1956,33 +2812,192 @@
           <w:ilvl w:val="2"/>
           <w:numId w:val="1"/>
         </w:numPr>
-      </w:pPr>
-      <w:r>
-        <w:t>Ephone-dn 2 [acessa a linha 2]</w:t>
-      </w:r>
-    </w:p>
-    <w:p>
-      <w:pPr>
-        <w:pStyle w:val="PargrafodaLista"/>
-        <w:numPr>
-          <w:ilvl w:val="2"/>
-          <w:numId w:val="1"/>
-        </w:numPr>
-      </w:pPr>
-      <w:r>
-        <w:t>Number 101 [informa o ramal]</w:t>
-      </w:r>
-    </w:p>
-    <w:p>
-      <w:pPr>
-        <w:pStyle w:val="PargrafodaLista"/>
-        <w:numPr>
-          <w:ilvl w:val="2"/>
-          <w:numId w:val="1"/>
-        </w:numPr>
-      </w:pPr>
-      <w:r>
-        <w:t>E</w:t>
+        <w:rPr>
+          <w:lang w:val="en-US"/>
+        </w:rPr>
+      </w:pPr>
+      <w:r>
+        <w:rPr>
+          <w:lang w:val="en-US"/>
+        </w:rPr>
+        <w:t>Ephone-dn 1</w:t>
+      </w:r>
+    </w:p>
+    <w:p>
+      <w:pPr>
+        <w:pStyle w:val="PargrafodaLista"/>
+        <w:numPr>
+          <w:ilvl w:val="2"/>
+          <w:numId w:val="1"/>
+        </w:numPr>
+        <w:rPr>
+          <w:lang w:val="en-US"/>
+        </w:rPr>
+      </w:pPr>
+      <w:r>
+        <w:rPr>
+          <w:lang w:val="en-US"/>
+        </w:rPr>
+        <w:t>Number 300 [ramal] -&gt; exit</w:t>
+      </w:r>
+    </w:p>
+    <w:p>
+      <w:pPr>
+        <w:pStyle w:val="PargrafodaLista"/>
+        <w:numPr>
+          <w:ilvl w:val="2"/>
+          <w:numId w:val="1"/>
+        </w:numPr>
+        <w:rPr>
+          <w:lang w:val="en-US"/>
+        </w:rPr>
+      </w:pPr>
+      <w:r>
+        <w:rPr>
+          <w:lang w:val="en-US"/>
+        </w:rPr>
+        <w:t>Ephone-dn 2</w:t>
+      </w:r>
+    </w:p>
+    <w:p>
+      <w:pPr>
+        <w:pStyle w:val="PargrafodaLista"/>
+        <w:numPr>
+          <w:ilvl w:val="2"/>
+          <w:numId w:val="1"/>
+        </w:numPr>
+        <w:rPr>
+          <w:lang w:val="en-US"/>
+        </w:rPr>
+      </w:pPr>
+      <w:r>
+        <w:rPr>
+          <w:lang w:val="en-US"/>
+        </w:rPr>
+        <w:t>Number 201 -&gt; exit</w:t>
+      </w:r>
+    </w:p>
+    <w:p>
+      <w:pPr>
+        <w:pStyle w:val="PargrafodaLista"/>
+        <w:numPr>
+          <w:ilvl w:val="2"/>
+          <w:numId w:val="1"/>
+        </w:numPr>
+        <w:rPr>
+          <w:lang w:val="en-US"/>
+        </w:rPr>
+      </w:pPr>
+      <w:r>
+        <w:rPr>
+          <w:lang w:val="en-US"/>
+        </w:rPr>
+        <w:t>End</w:t>
+      </w:r>
+    </w:p>
+    <w:p>
+      <w:pPr>
+        <w:pStyle w:val="PargrafodaLista"/>
+        <w:numPr>
+          <w:ilvl w:val="0"/>
+          <w:numId w:val="1"/>
+        </w:numPr>
+        <w:rPr>
+          <w:lang w:val="en-US"/>
+        </w:rPr>
+      </w:pPr>
+      <w:r>
+        <w:rPr>
+          <w:lang w:val="en-US"/>
+        </w:rPr>
+        <w:t>Rede 1</w:t>
+      </w:r>
+    </w:p>
+    <w:p>
+      <w:pPr>
+        <w:pStyle w:val="PargrafodaLista"/>
+        <w:numPr>
+          <w:ilvl w:val="1"/>
+          <w:numId w:val="1"/>
+        </w:numPr>
+        <w:rPr>
+          <w:lang w:val="en-US"/>
+        </w:rPr>
+      </w:pPr>
+      <w:r>
+        <w:rPr>
+          <w:lang w:val="en-US"/>
+        </w:rPr>
+        <w:t>Router0 (configurando VOIP)</w:t>
+      </w:r>
+    </w:p>
+    <w:p>
+      <w:pPr>
+        <w:pStyle w:val="PargrafodaLista"/>
+        <w:numPr>
+          <w:ilvl w:val="2"/>
+          <w:numId w:val="1"/>
+        </w:numPr>
+        <w:rPr>
+          <w:lang w:val="en-US"/>
+        </w:rPr>
+      </w:pPr>
+      <w:r>
+        <w:rPr>
+          <w:lang w:val="en-US"/>
+        </w:rPr>
+        <w:t>Enable -&gt; configure terminal</w:t>
+      </w:r>
+    </w:p>
+    <w:p>
+      <w:pPr>
+        <w:pStyle w:val="PargrafodaLista"/>
+        <w:numPr>
+          <w:ilvl w:val="2"/>
+          <w:numId w:val="1"/>
+        </w:numPr>
+      </w:pPr>
+      <w:r>
+        <w:t>Dial-peer voice 1 voip [entra n</w:t>
+      </w:r>
+      <w:r>
+        <w:t>o modo de roteamento voip para a linha 1 da rede de destino]</w:t>
+      </w:r>
+    </w:p>
+    <w:p>
+      <w:pPr>
+        <w:pStyle w:val="PargrafodaLista"/>
+        <w:numPr>
+          <w:ilvl w:val="2"/>
+          <w:numId w:val="1"/>
+        </w:numPr>
+      </w:pPr>
+      <w:r>
+        <w:t>Destination-pattern 20</w:t>
+      </w:r>
+      <w:r>
+        <w:t>0</w:t>
+      </w:r>
+      <w:r>
+        <w:t xml:space="preserve"> [para </w:t>
+      </w:r>
+      <w:r>
+        <w:t xml:space="preserve">o primeiro ramal da </w:t>
+      </w:r>
+      <w:r>
+        <w:t>rede 2]</w:t>
+      </w:r>
+    </w:p>
+    <w:p>
+      <w:pPr>
+        <w:pStyle w:val="PargrafodaLista"/>
+        <w:numPr>
+          <w:ilvl w:val="2"/>
+          <w:numId w:val="1"/>
+        </w:numPr>
+      </w:pPr>
+      <w:r>
+        <w:t>Session target ipv4:1.0.0.2 [para a rede 2] -&gt; e</w:t>
       </w:r>
       <w:r>
         <w:t>xit</w:t>
@@ -1992,23 +3007,171 @@
       <w:pPr>
         <w:pStyle w:val="PargrafodaLista"/>
         <w:numPr>
+          <w:ilvl w:val="2"/>
+          <w:numId w:val="1"/>
+        </w:numPr>
+      </w:pPr>
+      <w:r>
+        <w:t>Dial-peer voice 2 voip</w:t>
+      </w:r>
+    </w:p>
+    <w:p>
+      <w:pPr>
+        <w:pStyle w:val="PargrafodaLista"/>
+        <w:numPr>
+          <w:ilvl w:val="2"/>
+          <w:numId w:val="1"/>
+        </w:numPr>
+      </w:pPr>
+      <w:r>
+        <w:t>Destination-pattern 201 [para o segundo ramal da rede 2]</w:t>
+      </w:r>
+    </w:p>
+    <w:p>
+      <w:pPr>
+        <w:pStyle w:val="PargrafodaLista"/>
+        <w:numPr>
+          <w:ilvl w:val="2"/>
+          <w:numId w:val="1"/>
+        </w:numPr>
+      </w:pPr>
+      <w:r>
+        <w:t>Session target ipv4:1.0.0.2 [para a rede 2] -&gt; e</w:t>
+      </w:r>
+      <w:r>
+        <w:t>xit</w:t>
+      </w:r>
+    </w:p>
+    <w:p>
+      <w:pPr>
+        <w:pStyle w:val="PargrafodaLista"/>
+        <w:numPr>
+          <w:ilvl w:val="2"/>
+          <w:numId w:val="1"/>
+        </w:numPr>
+      </w:pPr>
+      <w:r>
+        <w:t xml:space="preserve">Dial-peer voice </w:t>
+      </w:r>
+      <w:r>
+        <w:t>3</w:t>
+      </w:r>
+      <w:r>
+        <w:t xml:space="preserve"> voip</w:t>
+      </w:r>
+    </w:p>
+    <w:p>
+      <w:pPr>
+        <w:pStyle w:val="PargrafodaLista"/>
+        <w:numPr>
+          <w:ilvl w:val="2"/>
+          <w:numId w:val="1"/>
+        </w:numPr>
+      </w:pPr>
+      <w:r>
+        <w:t>Destionation-pattern 30</w:t>
+      </w:r>
+      <w:r>
+        <w:t>0</w:t>
+      </w:r>
+      <w:r>
+        <w:t xml:space="preserve"> [para o</w:t>
+      </w:r>
+      <w:r>
+        <w:t xml:space="preserve"> primeiro ramal da r</w:t>
+      </w:r>
+      <w:r>
+        <w:t>ede 3]</w:t>
+      </w:r>
+    </w:p>
+    <w:p>
+      <w:pPr>
+        <w:pStyle w:val="PargrafodaLista"/>
+        <w:numPr>
+          <w:ilvl w:val="2"/>
+          <w:numId w:val="1"/>
+        </w:numPr>
+      </w:pPr>
+      <w:r>
+        <w:t>Session target ipv4:2.0.0.2 [para a rede 3] -&gt; e</w:t>
+      </w:r>
+      <w:r>
+        <w:t>xit</w:t>
+      </w:r>
+    </w:p>
+    <w:p>
+      <w:pPr>
+        <w:pStyle w:val="PargrafodaLista"/>
+        <w:numPr>
+          <w:ilvl w:val="2"/>
+          <w:numId w:val="1"/>
+        </w:numPr>
+      </w:pPr>
+      <w:r>
+        <w:t>Dial-peer voice 4 voip</w:t>
+      </w:r>
+    </w:p>
+    <w:p>
+      <w:pPr>
+        <w:pStyle w:val="PargrafodaLista"/>
+        <w:numPr>
+          <w:ilvl w:val="2"/>
+          <w:numId w:val="1"/>
+        </w:numPr>
+      </w:pPr>
+      <w:r>
+        <w:t>Destination-pattern 301 [para o segundo ramal da rede 3]</w:t>
+      </w:r>
+    </w:p>
+    <w:p>
+      <w:pPr>
+        <w:pStyle w:val="PargrafodaLista"/>
+        <w:numPr>
+          <w:ilvl w:val="2"/>
+          <w:numId w:val="1"/>
+        </w:numPr>
+      </w:pPr>
+      <w:r>
+        <w:t>Session target ipv4:2.0.0.2 [para a rede 3] -&gt; e</w:t>
+      </w:r>
+      <w:r>
+        <w:t>xit</w:t>
+      </w:r>
+    </w:p>
+    <w:p>
+      <w:pPr>
+        <w:pStyle w:val="PargrafodaLista"/>
+        <w:numPr>
+          <w:ilvl w:val="0"/>
+          <w:numId w:val="1"/>
+        </w:numPr>
+      </w:pPr>
+      <w:r>
+        <w:t>Rede 2</w:t>
+      </w:r>
+    </w:p>
+    <w:p>
+      <w:pPr>
+        <w:pStyle w:val="PargrafodaLista"/>
+        <w:numPr>
           <w:ilvl w:val="1"/>
           <w:numId w:val="1"/>
         </w:numPr>
       </w:pPr>
       <w:r>
-        <w:t>Switch (re-configurando as portas dos telefones para receber dados E voz)</w:t>
-      </w:r>
-    </w:p>
-    <w:p>
-      <w:pPr>
-        <w:pStyle w:val="PargrafodaLista"/>
-        <w:numPr>
-          <w:ilvl w:val="2"/>
-          <w:numId w:val="1"/>
-        </w:numPr>
-      </w:pPr>
-      <w:r>
+        <w:t>Router1 (configurando VOIP)</w:t>
+      </w:r>
+    </w:p>
+    <w:p>
+      <w:pPr>
+        <w:pStyle w:val="PargrafodaLista"/>
+        <w:numPr>
+          <w:ilvl w:val="2"/>
+          <w:numId w:val="1"/>
+        </w:numPr>
+      </w:pPr>
+      <w:r>
+        <w:lastRenderedPageBreak/>
         <w:t>Enable -&gt; configure terminal</w:t>
       </w:r>
     </w:p>
@@ -2021,73 +3184,343 @@
         </w:numPr>
       </w:pPr>
       <w:r>
-        <w:t>Interface range fastEthernet 0/8-9</w:t>
-      </w:r>
-    </w:p>
-    <w:p>
-      <w:pPr>
-        <w:pStyle w:val="PargrafodaLista"/>
-        <w:numPr>
-          <w:ilvl w:val="2"/>
-          <w:numId w:val="1"/>
-        </w:numPr>
-      </w:pPr>
-      <w:r>
-        <w:t>No switchport access vlan 11 [revogando acesso de</w:t>
-      </w:r>
-      <w:r>
-        <w:t xml:space="preserve"> voz]</w:t>
-      </w:r>
-    </w:p>
-    <w:p>
-      <w:pPr>
-        <w:pStyle w:val="PargrafodaLista"/>
-        <w:numPr>
-          <w:ilvl w:val="2"/>
-          <w:numId w:val="1"/>
-        </w:numPr>
-      </w:pPr>
-      <w:r>
-        <w:t>Switchport mode access</w:t>
-      </w:r>
-    </w:p>
-    <w:p>
-      <w:pPr>
-        <w:pStyle w:val="PargrafodaLista"/>
-        <w:numPr>
-          <w:ilvl w:val="2"/>
-          <w:numId w:val="1"/>
-        </w:numPr>
-      </w:pPr>
-      <w:r>
-        <w:t>Switchport access vlan 10 [concedendo acesso para vlan de da</w:t>
-      </w:r>
-      <w:r>
-        <w:t>dos]</w:t>
-      </w:r>
-    </w:p>
-    <w:p>
-      <w:pPr>
-        <w:pStyle w:val="PargrafodaLista"/>
-        <w:numPr>
-          <w:ilvl w:val="2"/>
-          <w:numId w:val="1"/>
-        </w:numPr>
-      </w:pPr>
-      <w:r>
-        <w:t>Switchport mode access</w:t>
-      </w:r>
-    </w:p>
-    <w:p>
-      <w:pPr>
-        <w:pStyle w:val="PargrafodaLista"/>
-        <w:numPr>
-          <w:ilvl w:val="2"/>
-          <w:numId w:val="1"/>
-        </w:numPr>
-      </w:pPr>
-      <w:r>
-        <w:t>Switchport voice vlan 11 [concedendo acesso para vlan de voz</w:t>
+        <w:t>Dial-peer voice 1 voip</w:t>
+      </w:r>
+    </w:p>
+    <w:p>
+      <w:pPr>
+        <w:pStyle w:val="PargrafodaLista"/>
+        <w:numPr>
+          <w:ilvl w:val="2"/>
+          <w:numId w:val="1"/>
+        </w:numPr>
+      </w:pPr>
+      <w:r>
+        <w:t>Destination-pattern 10</w:t>
+      </w:r>
+      <w:r>
+        <w:t>0</w:t>
+      </w:r>
+      <w:r>
+        <w:t xml:space="preserve"> [para </w:t>
+      </w:r>
+      <w:r>
+        <w:t xml:space="preserve">o primeiro ramal </w:t>
+      </w:r>
+      <w:r>
+        <w:t>da rede 1]</w:t>
+      </w:r>
+    </w:p>
+    <w:p>
+      <w:pPr>
+        <w:pStyle w:val="PargrafodaLista"/>
+        <w:numPr>
+          <w:ilvl w:val="2"/>
+          <w:numId w:val="1"/>
+        </w:numPr>
+      </w:pPr>
+      <w:r>
+        <w:t>Session target ipv4:1.0.0.1 [para a rede 1] -&gt; e</w:t>
+      </w:r>
+      <w:r>
+        <w:t>xit</w:t>
+      </w:r>
+    </w:p>
+    <w:p>
+      <w:pPr>
+        <w:pStyle w:val="PargrafodaLista"/>
+        <w:numPr>
+          <w:ilvl w:val="2"/>
+          <w:numId w:val="1"/>
+        </w:numPr>
+      </w:pPr>
+      <w:r>
+        <w:t>Dial-peer voice 2 voip</w:t>
+      </w:r>
+    </w:p>
+    <w:p>
+      <w:pPr>
+        <w:pStyle w:val="PargrafodaLista"/>
+        <w:numPr>
+          <w:ilvl w:val="2"/>
+          <w:numId w:val="1"/>
+        </w:numPr>
+      </w:pPr>
+      <w:r>
+        <w:t>Destination-pattern 101 [para o segundo ramal da rede 1]</w:t>
+      </w:r>
+    </w:p>
+    <w:p>
+      <w:pPr>
+        <w:pStyle w:val="PargrafodaLista"/>
+        <w:numPr>
+          <w:ilvl w:val="2"/>
+          <w:numId w:val="1"/>
+        </w:numPr>
+        <w:rPr>
+          <w:lang w:val="en-US"/>
+        </w:rPr>
+      </w:pPr>
+      <w:r>
+        <w:rPr>
+          <w:lang w:val="en-US"/>
+        </w:rPr>
+        <w:t>Session target ipv4:1.0.0.1 [para a</w:t>
+      </w:r>
+      <w:r>
+        <w:rPr>
+          <w:lang w:val="en-US"/>
+        </w:rPr>
+        <w:t xml:space="preserve"> rede 1]</w:t>
+      </w:r>
+    </w:p>
+    <w:p>
+      <w:pPr>
+        <w:pStyle w:val="PargrafodaLista"/>
+        <w:numPr>
+          <w:ilvl w:val="2"/>
+          <w:numId w:val="1"/>
+        </w:numPr>
+        <w:rPr>
+          <w:lang w:val="en-US"/>
+        </w:rPr>
+      </w:pPr>
+      <w:r>
+        <w:rPr>
+          <w:lang w:val="en-US"/>
+        </w:rPr>
+        <w:t>Dial-peer voice 3 voip</w:t>
+      </w:r>
+    </w:p>
+    <w:p>
+      <w:pPr>
+        <w:pStyle w:val="PargrafodaLista"/>
+        <w:numPr>
+          <w:ilvl w:val="2"/>
+          <w:numId w:val="1"/>
+        </w:numPr>
+      </w:pPr>
+      <w:r>
+        <w:t>Destination-pattern 30</w:t>
+      </w:r>
+      <w:r>
+        <w:t>0</w:t>
+      </w:r>
+      <w:r>
+        <w:t xml:space="preserve"> [para o</w:t>
+      </w:r>
+      <w:r>
+        <w:t xml:space="preserve"> primeiro ramal</w:t>
+      </w:r>
+      <w:r>
+        <w:t xml:space="preserve"> da rede 3]</w:t>
+      </w:r>
+    </w:p>
+    <w:p>
+      <w:pPr>
+        <w:pStyle w:val="PargrafodaLista"/>
+        <w:numPr>
+          <w:ilvl w:val="2"/>
+          <w:numId w:val="1"/>
+        </w:numPr>
+      </w:pPr>
+      <w:r>
+        <w:t>Session target ipv4:3.0.0.2 [para a rede 3] -&gt; e</w:t>
+      </w:r>
+      <w:r>
+        <w:t>xit</w:t>
+      </w:r>
+    </w:p>
+    <w:p>
+      <w:pPr>
+        <w:pStyle w:val="PargrafodaLista"/>
+        <w:numPr>
+          <w:ilvl w:val="2"/>
+          <w:numId w:val="1"/>
+        </w:numPr>
+      </w:pPr>
+      <w:r>
+        <w:t>Dial-peer voice 4 voip</w:t>
+      </w:r>
+    </w:p>
+    <w:p>
+      <w:pPr>
+        <w:pStyle w:val="PargrafodaLista"/>
+        <w:numPr>
+          <w:ilvl w:val="2"/>
+          <w:numId w:val="1"/>
+        </w:numPr>
+      </w:pPr>
+      <w:r>
+        <w:t>Destination-pattern 301 [para o segundo ramal da rede 3]</w:t>
+      </w:r>
+    </w:p>
+    <w:p>
+      <w:pPr>
+        <w:pStyle w:val="PargrafodaLista"/>
+        <w:numPr>
+          <w:ilvl w:val="2"/>
+          <w:numId w:val="1"/>
+        </w:numPr>
+      </w:pPr>
+      <w:r>
+        <w:t>Session target ipv4:3.0.0.2 [para a rede 3] -&gt; e</w:t>
+      </w:r>
+      <w:r>
+        <w:t>xit</w:t>
+      </w:r>
+    </w:p>
+    <w:p>
+      <w:pPr>
+        <w:pStyle w:val="PargrafodaLista"/>
+        <w:numPr>
+          <w:ilvl w:val="0"/>
+          <w:numId w:val="1"/>
+        </w:numPr>
+      </w:pPr>
+      <w:r>
+        <w:t>Rede 3</w:t>
+      </w:r>
+    </w:p>
+    <w:p>
+      <w:pPr>
+        <w:pStyle w:val="PargrafodaLista"/>
+        <w:numPr>
+          <w:ilvl w:val="1"/>
+          <w:numId w:val="1"/>
+        </w:numPr>
+      </w:pPr>
+      <w:r>
+        <w:t>Router2 (configurando VOIP)</w:t>
+      </w:r>
+    </w:p>
+    <w:p>
+      <w:pPr>
+        <w:pStyle w:val="PargrafodaLista"/>
+        <w:numPr>
+          <w:ilvl w:val="2"/>
+          <w:numId w:val="1"/>
+        </w:numPr>
+      </w:pPr>
+      <w:r>
+        <w:t>Enable -&gt; configure terminal</w:t>
+      </w:r>
+    </w:p>
+    <w:p>
+      <w:pPr>
+        <w:pStyle w:val="PargrafodaLista"/>
+        <w:numPr>
+          <w:ilvl w:val="2"/>
+          <w:numId w:val="1"/>
+        </w:numPr>
+      </w:pPr>
+      <w:r>
+        <w:t>Dial-peer voice 1 voip</w:t>
+      </w:r>
+    </w:p>
+    <w:p>
+      <w:pPr>
+        <w:pStyle w:val="PargrafodaLista"/>
+        <w:numPr>
+          <w:ilvl w:val="2"/>
+          <w:numId w:val="1"/>
+        </w:numPr>
+      </w:pPr>
+      <w:r>
+        <w:t>Destination-pattern 10</w:t>
+      </w:r>
+      <w:r>
+        <w:t>0</w:t>
+      </w:r>
+      <w:r>
+        <w:t xml:space="preserve"> [para o</w:t>
+      </w:r>
+      <w:r>
+        <w:t xml:space="preserve"> primeiro</w:t>
+      </w:r>
+      <w:r>
+        <w:t xml:space="preserve"> rama</w:t>
+      </w:r>
+      <w:r>
+        <w:t>l</w:t>
+      </w:r>
+      <w:r>
+        <w:t xml:space="preserve"> da rede 1]</w:t>
+      </w:r>
+    </w:p>
+    <w:p>
+      <w:pPr>
+        <w:pStyle w:val="PargrafodaLista"/>
+        <w:numPr>
+          <w:ilvl w:val="2"/>
+          <w:numId w:val="1"/>
+        </w:numPr>
+      </w:pPr>
+      <w:r>
+        <w:t>Session target ipv4:</w:t>
+      </w:r>
+      <w:r>
+        <w:t>2.0.0.1 [para a rede 1] -&gt; e</w:t>
+      </w:r>
+      <w:r>
+        <w:t>xit</w:t>
+      </w:r>
+    </w:p>
+    <w:p>
+      <w:pPr>
+        <w:pStyle w:val="PargrafodaLista"/>
+        <w:numPr>
+          <w:ilvl w:val="2"/>
+          <w:numId w:val="1"/>
+        </w:numPr>
+      </w:pPr>
+      <w:r>
+        <w:t>Dial-peer voice 2 voip</w:t>
+      </w:r>
+    </w:p>
+    <w:p>
+      <w:pPr>
+        <w:pStyle w:val="PargrafodaLista"/>
+        <w:numPr>
+          <w:ilvl w:val="2"/>
+          <w:numId w:val="1"/>
+        </w:numPr>
+      </w:pPr>
+      <w:r>
+        <w:t>Destination-pattern 101 [para o segundo ramal da rede 1] -&gt; exit</w:t>
+      </w:r>
+    </w:p>
+    <w:p>
+      <w:pPr>
+        <w:pStyle w:val="PargrafodaLista"/>
+        <w:numPr>
+          <w:ilvl w:val="2"/>
+          <w:numId w:val="1"/>
+        </w:numPr>
+      </w:pPr>
+      <w:r>
+        <w:t>Dial-peer voice 3 voip</w:t>
+      </w:r>
+    </w:p>
+    <w:p>
+      <w:pPr>
+        <w:pStyle w:val="PargrafodaLista"/>
+        <w:numPr>
+          <w:ilvl w:val="2"/>
+          <w:numId w:val="1"/>
+        </w:numPr>
+      </w:pPr>
+      <w:r>
+        <w:t>Destination-pattern 20</w:t>
+      </w:r>
+      <w:r>
+        <w:t>0</w:t>
+      </w:r>
+      <w:r>
+        <w:t xml:space="preserve"> [para </w:t>
+      </w:r>
+      <w:r>
+        <w:t>o primeiro ramal da rede 2</w:t>
       </w:r>
       <w:r>
         <w:t>]</w:t>
@@ -2102,463 +3535,61 @@
         </w:numPr>
       </w:pPr>
       <w:r>
-        <w:t>End</w:t>
-      </w:r>
-    </w:p>
-    <w:p>
-      <w:pPr>
-        <w:pStyle w:val="PargrafodaLista"/>
-        <w:numPr>
-          <w:ilvl w:val="2"/>
-          <w:numId w:val="1"/>
-        </w:numPr>
-      </w:pPr>
-      <w:r>
-        <w:t>Show vlan brief [para ver as por</w:t>
-      </w:r>
-      <w:r>
-        <w:t>tas 0/8 e 0/9 em ambas as vlans]</w:t>
-      </w:r>
-    </w:p>
-    <w:p>
-      <w:pPr>
-        <w:pStyle w:val="PargrafodaLista"/>
-        <w:numPr>
-          <w:ilvl w:val="0"/>
-          <w:numId w:val="1"/>
-        </w:numPr>
-      </w:pPr>
-      <w:r>
-        <w:t>Rede 2</w:t>
-      </w:r>
-    </w:p>
-    <w:p>
-      <w:pPr>
-        <w:pStyle w:val="PargrafodaLista"/>
-        <w:numPr>
-          <w:ilvl w:val="1"/>
-          <w:numId w:val="1"/>
-        </w:numPr>
-      </w:pPr>
-      <w:r>
-        <w:t>Router 1 (configurando protocolo rip e rotas)</w:t>
-      </w:r>
-    </w:p>
-    <w:p>
-      <w:pPr>
-        <w:pStyle w:val="PargrafodaLista"/>
-        <w:numPr>
-          <w:ilvl w:val="2"/>
-          <w:numId w:val="1"/>
-        </w:numPr>
-      </w:pPr>
-      <w:r>
-        <w:t>Enable -&gt; configure terminal</w:t>
-      </w:r>
-    </w:p>
-    <w:p>
-      <w:pPr>
-        <w:pStyle w:val="PargrafodaLista"/>
-        <w:numPr>
-          <w:ilvl w:val="2"/>
-          <w:numId w:val="1"/>
-        </w:numPr>
-      </w:pPr>
-      <w:r>
-        <w:t>Router rip</w:t>
-      </w:r>
-    </w:p>
-    <w:p>
-      <w:pPr>
-        <w:pStyle w:val="PargrafodaLista"/>
-        <w:numPr>
-          <w:ilvl w:val="2"/>
-          <w:numId w:val="1"/>
-        </w:numPr>
-      </w:pPr>
-      <w:r>
-        <w:t>Network 192.168.20.0 [dados]</w:t>
-      </w:r>
-    </w:p>
-    <w:p>
-      <w:pPr>
-        <w:pStyle w:val="PargrafodaLista"/>
-        <w:numPr>
-          <w:ilvl w:val="2"/>
-          <w:numId w:val="1"/>
-        </w:numPr>
-      </w:pPr>
-      <w:r>
-        <w:t>Network 192.168.21.0 [voz]</w:t>
-      </w:r>
-    </w:p>
-    <w:p>
-      <w:pPr>
-        <w:pStyle w:val="PargrafodaLista"/>
-        <w:numPr>
-          <w:ilvl w:val="2"/>
-          <w:numId w:val="1"/>
-        </w:numPr>
-      </w:pPr>
-      <w:r>
-        <w:t>Network 1.0.0.0 [para a rede1]</w:t>
-      </w:r>
-    </w:p>
-    <w:p>
-      <w:pPr>
-        <w:pStyle w:val="PargrafodaLista"/>
-        <w:numPr>
-          <w:ilvl w:val="2"/>
-          <w:numId w:val="1"/>
-        </w:numPr>
-      </w:pPr>
-      <w:r>
-        <w:t>Network 3.0.0.0 [para a rede3]</w:t>
-      </w:r>
-    </w:p>
-    <w:p>
-      <w:pPr>
-        <w:pStyle w:val="PargrafodaLista"/>
-        <w:numPr>
-          <w:ilvl w:val="1"/>
-          <w:numId w:val="1"/>
-        </w:numPr>
-      </w:pPr>
-      <w:r>
-        <w:t>Switch 1 (re-configurando as portas dos telefones para receber dados E voz)</w:t>
-      </w:r>
-    </w:p>
-    <w:p>
-      <w:pPr>
-        <w:pStyle w:val="PargrafodaLista"/>
-        <w:numPr>
-          <w:ilvl w:val="2"/>
-          <w:numId w:val="1"/>
-        </w:numPr>
-      </w:pPr>
-      <w:r>
-        <w:t>Enable -&gt; configure terminal</w:t>
-      </w:r>
-    </w:p>
-    <w:p>
-      <w:pPr>
-        <w:pStyle w:val="PargrafodaLista"/>
-        <w:numPr>
-          <w:ilvl w:val="2"/>
-          <w:numId w:val="1"/>
-        </w:numPr>
-      </w:pPr>
-      <w:r>
-        <w:t>Interface range fastEthernet 0/4-5</w:t>
-      </w:r>
-    </w:p>
-    <w:p>
-      <w:pPr>
-        <w:pStyle w:val="PargrafodaLista"/>
-        <w:numPr>
-          <w:ilvl w:val="2"/>
-          <w:numId w:val="1"/>
-        </w:numPr>
-      </w:pPr>
-      <w:r>
-        <w:t>No switchport access vlan 21 [revogando acesso de</w:t>
-      </w:r>
-      <w:r>
-        <w:t xml:space="preserve"> voz]</w:t>
-      </w:r>
-    </w:p>
-    <w:p>
-      <w:pPr>
-        <w:pStyle w:val="PargrafodaLista"/>
-        <w:numPr>
-          <w:ilvl w:val="2"/>
-          <w:numId w:val="1"/>
-        </w:numPr>
-      </w:pPr>
-      <w:r>
-        <w:t>Switchport mode access</w:t>
-      </w:r>
-    </w:p>
-    <w:p>
-      <w:pPr>
-        <w:pStyle w:val="PargrafodaLista"/>
-        <w:numPr>
-          <w:ilvl w:val="2"/>
-          <w:numId w:val="1"/>
-        </w:numPr>
-      </w:pPr>
-      <w:r>
-        <w:t>Switchport access vlan 20 [concedenco acesso para vlan de da</w:t>
-      </w:r>
-      <w:r>
-        <w:t>dos]</w:t>
-      </w:r>
-    </w:p>
-    <w:p>
-      <w:pPr>
-        <w:pStyle w:val="PargrafodaLista"/>
-        <w:numPr>
-          <w:ilvl w:val="2"/>
-          <w:numId w:val="1"/>
-        </w:numPr>
-      </w:pPr>
-      <w:r>
-        <w:t>Switchport mode access</w:t>
-      </w:r>
-    </w:p>
-    <w:p>
-      <w:pPr>
-        <w:pStyle w:val="PargrafodaLista"/>
-        <w:numPr>
-          <w:ilvl w:val="2"/>
-          <w:numId w:val="1"/>
-        </w:numPr>
-      </w:pPr>
-      <w:r>
-        <w:t>Switchport voice vlan 21 [concedenco acesso para vlan de voz</w:t>
-      </w:r>
-      <w:r>
-        <w:t>]</w:t>
-      </w:r>
-    </w:p>
-    <w:p>
-      <w:pPr>
-        <w:pStyle w:val="PargrafodaLista"/>
-        <w:numPr>
-          <w:ilvl w:val="2"/>
-          <w:numId w:val="1"/>
-        </w:numPr>
-      </w:pPr>
-      <w:r>
-        <w:t>End</w:t>
-      </w:r>
-    </w:p>
-    <w:p>
-      <w:pPr>
-        <w:pStyle w:val="PargrafodaLista"/>
-        <w:numPr>
-          <w:ilvl w:val="1"/>
-          <w:numId w:val="1"/>
-        </w:numPr>
-      </w:pPr>
-      <w:r>
-        <w:t>Router 1 (configurando telefonia)</w:t>
-      </w:r>
-    </w:p>
-    <w:p>
-      <w:pPr>
-        <w:pStyle w:val="PargrafodaLista"/>
-        <w:numPr>
-          <w:ilvl w:val="2"/>
-          <w:numId w:val="1"/>
-        </w:numPr>
-      </w:pPr>
-      <w:r>
-        <w:t>Enable -&gt; configure terminal</w:t>
-      </w:r>
-    </w:p>
-    <w:p>
-      <w:pPr>
-        <w:pStyle w:val="PargrafodaLista"/>
-        <w:numPr>
-          <w:ilvl w:val="2"/>
-          <w:numId w:val="1"/>
-        </w:numPr>
-      </w:pPr>
-      <w:r>
-        <w:t>Telephony-service</w:t>
-      </w:r>
-    </w:p>
-    <w:p>
-      <w:pPr>
-        <w:pStyle w:val="PargrafodaLista"/>
-        <w:numPr>
-          <w:ilvl w:val="2"/>
-          <w:numId w:val="1"/>
-        </w:numPr>
-      </w:pPr>
-      <w:r>
-        <w:t>Max-dn 10</w:t>
-      </w:r>
-    </w:p>
-    <w:p>
-      <w:pPr>
-        <w:pStyle w:val="PargrafodaLista"/>
-        <w:numPr>
-          <w:ilvl w:val="2"/>
-          <w:numId w:val="1"/>
-        </w:numPr>
-      </w:pPr>
-      <w:r>
-        <w:lastRenderedPageBreak/>
-        <w:t>Max-ephones 10</w:t>
-      </w:r>
-    </w:p>
-    <w:p>
-      <w:pPr>
-        <w:pStyle w:val="PargrafodaLista"/>
-        <w:numPr>
-          <w:ilvl w:val="2"/>
-          <w:numId w:val="1"/>
-        </w:numPr>
-        <w:rPr>
-          <w:lang w:val="en-US"/>
-        </w:rPr>
-      </w:pPr>
-      <w:r>
-        <w:rPr>
-          <w:lang w:val="en-US"/>
-        </w:rPr>
-        <w:t>Ip source-address 192.168</w:t>
-      </w:r>
-      <w:r>
-        <w:rPr>
-          <w:lang w:val="en-US"/>
-        </w:rPr>
-        <w:t>.21.1 [gateway voz] port 2000</w:t>
-      </w:r>
-    </w:p>
-    <w:p>
-      <w:pPr>
-        <w:pStyle w:val="PargrafodaLista"/>
-        <w:numPr>
-          <w:ilvl w:val="2"/>
-          <w:numId w:val="1"/>
-        </w:numPr>
-        <w:rPr>
-          <w:lang w:val="en-US"/>
-        </w:rPr>
-      </w:pPr>
-      <w:r>
-        <w:rPr>
-          <w:lang w:val="en-US"/>
-        </w:rPr>
-        <w:t>Auto assign 1 to 10</w:t>
-      </w:r>
-    </w:p>
-    <w:p>
-      <w:pPr>
-        <w:pStyle w:val="PargrafodaLista"/>
-        <w:numPr>
-          <w:ilvl w:val="2"/>
-          <w:numId w:val="1"/>
-        </w:numPr>
-        <w:rPr>
-          <w:lang w:val="en-US"/>
-        </w:rPr>
-      </w:pPr>
-      <w:r>
-        <w:rPr>
-          <w:lang w:val="en-US"/>
-        </w:rPr>
-        <w:t>Exit</w:t>
-      </w:r>
-    </w:p>
-    <w:p>
-      <w:pPr>
-        <w:pStyle w:val="PargrafodaLista"/>
-        <w:numPr>
-          <w:ilvl w:val="2"/>
-          <w:numId w:val="1"/>
-        </w:numPr>
-        <w:rPr>
-          <w:lang w:val="en-US"/>
-        </w:rPr>
-      </w:pPr>
-      <w:r>
-        <w:rPr>
-          <w:lang w:val="en-US"/>
-        </w:rPr>
-        <w:t>Ephone-dn 1</w:t>
-      </w:r>
-    </w:p>
-    <w:p>
-      <w:pPr>
-        <w:pStyle w:val="PargrafodaLista"/>
-        <w:numPr>
-          <w:ilvl w:val="2"/>
-          <w:numId w:val="1"/>
-        </w:numPr>
-        <w:rPr>
-          <w:lang w:val="en-US"/>
-        </w:rPr>
-      </w:pPr>
-      <w:r>
-        <w:rPr>
-          <w:lang w:val="en-US"/>
-        </w:rPr>
-        <w:t>Number 200 [ramal] -&gt; exit</w:t>
-      </w:r>
-    </w:p>
-    <w:p>
-      <w:pPr>
-        <w:pStyle w:val="PargrafodaLista"/>
-        <w:numPr>
-          <w:ilvl w:val="2"/>
-          <w:numId w:val="1"/>
-        </w:numPr>
-        <w:rPr>
-          <w:lang w:val="en-US"/>
-        </w:rPr>
-      </w:pPr>
-      <w:r>
-        <w:rPr>
-          <w:lang w:val="en-US"/>
-        </w:rPr>
-        <w:t>Ephone-dn 2</w:t>
-      </w:r>
-    </w:p>
-    <w:p>
-      <w:pPr>
-        <w:pStyle w:val="PargrafodaLista"/>
-        <w:numPr>
-          <w:ilvl w:val="2"/>
-          <w:numId w:val="1"/>
-        </w:numPr>
-        <w:rPr>
-          <w:lang w:val="en-US"/>
-        </w:rPr>
-      </w:pPr>
-      <w:r>
-        <w:rPr>
-          <w:lang w:val="en-US"/>
-        </w:rPr>
-        <w:t>Number 201 -&gt; exit</w:t>
-      </w:r>
-    </w:p>
-    <w:p>
-      <w:pPr>
-        <w:pStyle w:val="PargrafodaLista"/>
-        <w:numPr>
-          <w:ilvl w:val="2"/>
-          <w:numId w:val="1"/>
-        </w:numPr>
-        <w:rPr>
-          <w:lang w:val="en-US"/>
-        </w:rPr>
-      </w:pPr>
-      <w:r>
-        <w:rPr>
-          <w:lang w:val="en-US"/>
-        </w:rPr>
-        <w:t>end</w:t>
-      </w:r>
-    </w:p>
+        <w:t>Session target ipv4:3.0.0.1 [para a rede 2] -&gt; e</w:t>
+      </w:r>
+      <w:r>
+        <w:t>xit</w:t>
+      </w:r>
+    </w:p>
+    <w:p>
+      <w:pPr>
+        <w:pStyle w:val="PargrafodaLista"/>
+        <w:numPr>
+          <w:ilvl w:val="2"/>
+          <w:numId w:val="1"/>
+        </w:numPr>
+      </w:pPr>
+      <w:r>
+        <w:t>Dial-peer voice 4 voip</w:t>
+      </w:r>
+    </w:p>
+    <w:p>
+      <w:pPr>
+        <w:pStyle w:val="PargrafodaLista"/>
+        <w:numPr>
+          <w:ilvl w:val="2"/>
+          <w:numId w:val="1"/>
+        </w:numPr>
+      </w:pPr>
+      <w:r>
+        <w:t>Destination-pattern 201 [para o segundo ramal da rede 2]</w:t>
+      </w:r>
+    </w:p>
+    <w:p>
+      <w:pPr>
+        <w:pStyle w:val="PargrafodaLista"/>
+        <w:numPr>
+          <w:ilvl w:val="2"/>
+          <w:numId w:val="1"/>
+        </w:numPr>
+      </w:pPr>
+      <w:r>
+        <w:t>Session target ipv4:3.0.0.1 [para a rede 2] -&gt; e</w:t>
+      </w:r>
+      <w:r>
+        <w:t>xit</w:t>
+      </w:r>
+    </w:p>
+    <w:p/>
     <w:p>
       <w:pPr>
         <w:ind w:left="2520"/>
-        <w:rPr>
-          <w:lang w:val="en-US"/>
-        </w:rPr>
       </w:pPr>
     </w:p>
     <w:p>
       <w:pPr>
         <w:pStyle w:val="PargrafodaLista"/>
         <w:ind w:left="2160"/>
-        <w:rPr>
-          <w:lang w:val="en-US"/>
-        </w:rPr>
       </w:pPr>
     </w:p>
     <w:sectPr>

</xml_diff>